<commit_message>
WORKING.  gracefully handle GDRP notice closure.   set up outer loop for users (few) and inner loop for item policies and locations (many).   successively record.
</commit_message>
<xml_diff>
--- a/Item Policy ReMapping Project Plan DRAFT - High Level.docx
+++ b/Item Policy ReMapping Project Plan DRAFT - High Level.docx
@@ -78,7 +78,15 @@
       </w:r>
       <w:proofErr w:type="spellEnd"/>
       <w:r>
-        <w:t xml:space="preserve"> time, and had we known more about Alma, we would have made different choices in some areas.</w:t>
+        <w:t xml:space="preserve"> time, and had </w:t>
+      </w:r>
+      <w:proofErr w:type="gramStart"/>
+      <w:r>
+        <w:t>we</w:t>
+      </w:r>
+      <w:proofErr w:type="gramEnd"/>
+      <w:r>
+        <w:t xml:space="preserve"> known more about Alma, we would have made different choices in some areas.</w:t>
       </w:r>
     </w:p>
     <w:p>
@@ -110,10 +118,34 @@
         <w:t>descriptive metadata.</w:t>
       </w:r>
       <w:r>
-        <w:t xml:space="preserve">  When we went live with Alma we just dumped everything in item policy. But really these are mean to control circ, so they are meant to contain policies such as “1 Day”. “3 Day” etc   And then the item material type contains descriptive metadata.  (Note this is also different from bib material type)</w:t>
-      </w:r>
-      <w:r>
-        <w:t xml:space="preserve">.  Also per the design of Alma mostly location is supposed to control Circ and item policies is for exceptions.    But there are a lot of exceptions among equipment /reserves.   </w:t>
+        <w:t xml:space="preserve">  When we went live with </w:t>
+      </w:r>
+      <w:proofErr w:type="gramStart"/>
+      <w:r>
+        <w:t>Alma</w:t>
+      </w:r>
+      <w:proofErr w:type="gramEnd"/>
+      <w:r>
+        <w:t xml:space="preserve"> we just dumped everything in item policy. But really these are mean to control circ, so they are meant to contain policies such as “1 Day”. “3 Day” etc   </w:t>
+      </w:r>
+      <w:proofErr w:type="gramStart"/>
+      <w:r>
+        <w:t>And</w:t>
+      </w:r>
+      <w:proofErr w:type="gramEnd"/>
+      <w:r>
+        <w:t xml:space="preserve"> then the item material type contains descriptive metadata.  (Note this is also different from bib material type)</w:t>
+      </w:r>
+      <w:r>
+        <w:t xml:space="preserve">.  </w:t>
+      </w:r>
+      <w:proofErr w:type="gramStart"/>
+      <w:r>
+        <w:t>Also</w:t>
+      </w:r>
+      <w:proofErr w:type="gramEnd"/>
+      <w:r>
+        <w:t xml:space="preserve"> per the design of Alma mostly location is supposed to control Circ and item policies is for exceptions.    But there are a lot of exceptions among equipment /reserves.   </w:t>
       </w:r>
     </w:p>
     <w:p>
@@ -176,6 +208,10 @@
     <w:p>
       <w:pPr>
         <w:contextualSpacing/>
+        <w:rPr>
+          <w:b/>
+          <w:bCs/>
+        </w:rPr>
       </w:pPr>
       <w:r>
         <w:t xml:space="preserve">Initially Henry in LTS had been against a wholesale change in item policies because A it would cause longitudinal stat comparability problems, and despite any due diligence we do to prevent it, will </w:t>
@@ -187,59 +223,171 @@
         <w:t xml:space="preserve">cause patron disruptions.   The parameters that go into loan rules are item policies, </w:t>
       </w:r>
       <w:r>
-        <w:t xml:space="preserve">item material types (which we don’t’ currently use), user groups, and locations.  The number of total possible scenarios therefore are the cross product of these which would be ~90(item policies) X ~ 30 (user groups) X hundreds of locations.     So it would be impossible to test all these.  </w:t>
-      </w:r>
-    </w:p>
-    <w:p>
-      <w:pPr>
-        <w:contextualSpacing/>
-      </w:pPr>
-    </w:p>
-    <w:p>
-      <w:pPr>
-        <w:contextualSpacing/>
-      </w:pPr>
-      <w:r>
-        <w:t>We only have about a hundred loan rules, but many scenarios can put a loan in the same loan rule.</w:t>
-      </w:r>
-    </w:p>
-    <w:p>
-      <w:pPr>
-        <w:contextualSpacing/>
-        <w:rPr>
-          <w:b/>
-          <w:bCs/>
-        </w:rPr>
-      </w:pPr>
-    </w:p>
-    <w:p>
-      <w:pPr>
-        <w:contextualSpacing/>
-        <w:rPr>
+        <w:t>item material types (which we don’t’ currently use), user groups, and locations.  The number of total possible scenarios therefore are the cross product of these which would be ~</w:t>
+      </w:r>
+      <w:r>
+        <w:t xml:space="preserve">500 item policy/location </w:t>
+      </w:r>
+      <w:proofErr w:type="spellStart"/>
+      <w:r>
+        <w:t>cominatins</w:t>
+      </w:r>
+      <w:proofErr w:type="spellEnd"/>
+      <w:r>
+        <w:t xml:space="preserve"> extant</w:t>
+      </w:r>
+      <w:r>
+        <w:t xml:space="preserve"> X ~ 30 (user groups) </w:t>
+      </w:r>
+      <w:r>
+        <w:t>which would be thousands of scenarios</w:t>
+      </w:r>
+      <w:r>
+        <w:t xml:space="preserve">.     </w:t>
+      </w:r>
+      <w:proofErr w:type="gramStart"/>
+      <w:r>
+        <w:t>So</w:t>
+      </w:r>
+      <w:proofErr w:type="gramEnd"/>
+      <w:r>
+        <w:t xml:space="preserve"> it would be impossible to test all these</w:t>
+      </w:r>
+      <w:r>
+        <w:t xml:space="preserve">, </w:t>
+      </w:r>
+      <w:r>
+        <w:rPr>
+          <w:b/>
+          <w:bCs/>
           <w:i/>
           <w:iCs/>
         </w:rPr>
-      </w:pPr>
-      <w:r>
-        <w:t xml:space="preserve">However, if we see these as caveats rather than blockers, and </w:t>
-      </w:r>
-      <w:r>
-        <w:rPr>
-          <w:b/>
-          <w:bCs/>
+        <w:t>manually</w:t>
+      </w:r>
+      <w:r>
+        <w:rPr>
           <w:i/>
           <w:iCs/>
         </w:rPr>
-        <w:t xml:space="preserve">directors understand that there may be annual stat reports in Analytics they have to </w:t>
-      </w:r>
-      <w:r>
-        <w:rPr>
-          <w:b/>
-          <w:bCs/>
+        <w:t xml:space="preserve">.  </w:t>
+      </w:r>
+      <w:r>
+        <w:t xml:space="preserve">See document in this folder called </w:t>
+      </w:r>
+      <w:r>
+        <w:t>“</w:t>
+      </w:r>
+      <w:r>
+        <w:rPr>
+          <w:b/>
+          <w:bCs/>
+        </w:rPr>
+        <w:t xml:space="preserve">2024-12-24 Plan to Mitigate Patron Disruption from Item Policy </w:t>
+      </w:r>
+      <w:proofErr w:type="gramStart"/>
+      <w:r>
+        <w:rPr>
+          <w:b/>
+          <w:bCs/>
+        </w:rPr>
+        <w:t>Change</w:t>
+      </w:r>
+      <w:r>
+        <w:rPr>
+          <w:b/>
+          <w:bCs/>
+        </w:rPr>
+        <w:t xml:space="preserve">”  </w:t>
+      </w:r>
+      <w:r>
+        <w:t>for</w:t>
+      </w:r>
+      <w:proofErr w:type="gramEnd"/>
+      <w:r>
+        <w:t xml:space="preserve"> solution to test these</w:t>
+      </w:r>
+      <w:r>
+        <w:t xml:space="preserve"> all </w:t>
+      </w:r>
+      <w:proofErr w:type="spellStart"/>
+      <w:r>
+        <w:t>programaticaly</w:t>
+      </w:r>
+      <w:proofErr w:type="spellEnd"/>
+      <w:r>
+        <w:t xml:space="preserve">.   </w:t>
+      </w:r>
+      <w:r>
+        <w:rPr>
+          <w:b/>
+          <w:bCs/>
+        </w:rPr>
+        <w:t xml:space="preserve">This would indeed allow us to test every single of the </w:t>
+      </w:r>
+      <w:proofErr w:type="spellStart"/>
+      <w:r>
+        <w:rPr>
+          <w:b/>
+          <w:bCs/>
+        </w:rPr>
+        <w:t>thousand</w:t>
+      </w:r>
+      <w:proofErr w:type="spellEnd"/>
+      <w:r>
+        <w:rPr>
+          <w:b/>
+          <w:bCs/>
+        </w:rPr>
+        <w:t xml:space="preserve"> of </w:t>
+      </w:r>
+      <w:r>
+        <w:rPr>
+          <w:b/>
+          <w:bCs/>
+        </w:rPr>
+        <w:t>scenarios</w:t>
+      </w:r>
+      <w:r>
+        <w:rPr>
+          <w:b/>
+          <w:bCs/>
+        </w:rPr>
+        <w:t xml:space="preserve"> and would almost completely mitigate the concern that LTS had.</w:t>
+      </w:r>
+    </w:p>
+    <w:p>
+      <w:pPr>
+        <w:contextualSpacing/>
+      </w:pPr>
+    </w:p>
+    <w:p>
+      <w:pPr>
+        <w:contextualSpacing/>
+      </w:pPr>
+      <w:r>
+        <w:t>We only have about a hundred loan rules, but many scenarios can put a loan in the same loan rule.</w:t>
+      </w:r>
+    </w:p>
+    <w:p>
+      <w:pPr>
+        <w:contextualSpacing/>
+        <w:rPr>
+          <w:b/>
+          <w:bCs/>
+        </w:rPr>
+      </w:pPr>
+    </w:p>
+    <w:p>
+      <w:pPr>
+        <w:contextualSpacing/>
+        <w:rPr>
           <w:i/>
           <w:iCs/>
         </w:rPr>
-        <w:t xml:space="preserve"> update potentially , </w:t>
+      </w:pPr>
+      <w:r>
+        <w:t xml:space="preserve">However, if we see these as caveats rather than blockers, and </w:t>
       </w:r>
       <w:r>
         <w:rPr>
@@ -248,8 +396,9 @@
           <w:i/>
           <w:iCs/>
         </w:rPr>
-        <w:t xml:space="preserve"> and that there will be</w:t>
-      </w:r>
+        <w:t xml:space="preserve">directors understand that there may be annual stat reports in Analytics they have </w:t>
+      </w:r>
+      <w:proofErr w:type="gramStart"/>
       <w:r>
         <w:rPr>
           <w:b/>
@@ -257,7 +406,7 @@
           <w:i/>
           <w:iCs/>
         </w:rPr>
-        <w:t xml:space="preserve"> potential </w:t>
+        <w:t xml:space="preserve">to </w:t>
       </w:r>
       <w:r>
         <w:rPr>
@@ -266,8 +415,9 @@
           <w:i/>
           <w:iCs/>
         </w:rPr>
-        <w:t xml:space="preserve"> patron disruption ( we will obviously do this in the summer to mitigate this)</w:t>
-      </w:r>
+        <w:t xml:space="preserve"> update</w:t>
+      </w:r>
+      <w:proofErr w:type="gramEnd"/>
       <w:r>
         <w:rPr>
           <w:b/>
@@ -275,13 +425,49 @@
           <w:i/>
           <w:iCs/>
         </w:rPr>
-        <w:t>, and they agree to this,</w:t>
-      </w:r>
-      <w:r>
-        <w:rPr>
+        <w:t xml:space="preserve"> potentially , </w:t>
+      </w:r>
+      <w:r>
+        <w:rPr>
+          <w:b/>
+          <w:bCs/>
           <w:i/>
           <w:iCs/>
         </w:rPr>
+        <w:t xml:space="preserve"> and that there will be</w:t>
+      </w:r>
+      <w:r>
+        <w:rPr>
+          <w:b/>
+          <w:bCs/>
+          <w:i/>
+          <w:iCs/>
+        </w:rPr>
+        <w:t xml:space="preserve"> potential </w:t>
+      </w:r>
+      <w:r>
+        <w:rPr>
+          <w:b/>
+          <w:bCs/>
+          <w:i/>
+          <w:iCs/>
+        </w:rPr>
+        <w:t xml:space="preserve"> patron disruption ( we will obviously do this in the summer to mitigate this)</w:t>
+      </w:r>
+      <w:r>
+        <w:rPr>
+          <w:b/>
+          <w:bCs/>
+          <w:i/>
+          <w:iCs/>
+        </w:rPr>
+        <w:t>, and they agree to this,</w:t>
+      </w:r>
+      <w:r>
+        <w:rPr>
+          <w:i/>
+          <w:iCs/>
+        </w:rPr>
         <w:t xml:space="preserve"> </w:t>
       </w:r>
       <w:r>
@@ -301,7 +487,16 @@
         <w:contextualSpacing/>
       </w:pPr>
       <w:r>
-        <w:t xml:space="preserve">HLS has worked heavily with each and all Circ desks to try to bring about consistency in loan rules , such that they uniformly implement policy , and loan rule changes are no longer made ad hoc , but always systemically by looking at all related loan rules before we change or add even one </w:t>
+        <w:lastRenderedPageBreak/>
+        <w:t xml:space="preserve">HLS has worked heavily with each and all Circ desks to try to bring about consistency in loan </w:t>
+      </w:r>
+      <w:proofErr w:type="gramStart"/>
+      <w:r>
+        <w:t>rules ,</w:t>
+      </w:r>
+      <w:proofErr w:type="gramEnd"/>
+      <w:r>
+        <w:t xml:space="preserve"> such that they uniformly implement policy , and loan rule changes are no longer made ad hoc , but always systemically by looking at all related loan rules before we change or add even one </w:t>
       </w:r>
       <w:r>
         <w:t xml:space="preserve">  </w:t>
@@ -345,8 +540,13 @@
       <w:pPr>
         <w:contextualSpacing/>
       </w:pPr>
-      <w:r>
-        <w:t>In order to implement the desired remapping of descriptive item policies to loan length item polices, I propose the following</w:t>
+      <w:proofErr w:type="gramStart"/>
+      <w:r>
+        <w:t>In order to</w:t>
+      </w:r>
+      <w:proofErr w:type="gramEnd"/>
+      <w:r>
+        <w:t xml:space="preserve"> implement the desired remapping of descriptive item policies to loan length item polices, I propose the following</w:t>
       </w:r>
     </w:p>
     <w:p>
@@ -399,7 +599,15 @@
         </w:numPr>
       </w:pPr>
       <w:r>
-        <w:t>But that we leave the one item policy “Media Equipment” out of this process.   Media Equipment has so much architecture around it, including multiple analytics reports that facilitate daily processes, and now also the available equipment feature in Drupal, that avoiding disrupting this at all would be much preferable</w:t>
+        <w:t xml:space="preserve">But that we leave the one item policy “Media Equipment” out of this process.   Media Equipment has so much architecture around it, including multiple analytics reports that facilitate daily processes, and now also the available equipment </w:t>
+      </w:r>
+      <w:proofErr w:type="gramStart"/>
+      <w:r>
+        <w:t>feature</w:t>
+      </w:r>
+      <w:proofErr w:type="gramEnd"/>
+      <w:r>
+        <w:t xml:space="preserve"> in Drupal, that avoiding disrupting this at all would be much preferable</w:t>
       </w:r>
     </w:p>
     <w:p>
@@ -423,7 +631,15 @@
         </w:numPr>
       </w:pPr>
       <w:r>
-        <w:t xml:space="preserve">CRT generates the full list of reports as they have so well done in analytics , but as </w:t>
+        <w:t xml:space="preserve">CRT generates the full list of reports as they have so well done in </w:t>
+      </w:r>
+      <w:proofErr w:type="gramStart"/>
+      <w:r>
+        <w:t>analytics ,</w:t>
+      </w:r>
+      <w:proofErr w:type="gramEnd"/>
+      <w:r>
+        <w:t xml:space="preserve"> but as </w:t>
       </w:r>
       <w:r>
         <w:rPr>
@@ -438,11 +654,26 @@
       <w:r>
         <w:t xml:space="preserve">.   The name of the set will </w:t>
       </w:r>
+      <w:proofErr w:type="gramStart"/>
       <w:r>
         <w:t xml:space="preserve">express </w:t>
       </w:r>
       <w:r>
-        <w:t xml:space="preserve"> exactly what change needs to be done to thus group by RMRS</w:t>
+        <w:t xml:space="preserve"> exactly</w:t>
+      </w:r>
+      <w:proofErr w:type="gramEnd"/>
+      <w:r>
+        <w:t xml:space="preserve"> what change needs to be done to thus group by RMRS</w:t>
+      </w:r>
+      <w:r>
+        <w:t xml:space="preserve">.   </w:t>
+      </w:r>
+      <w:r>
+        <w:rPr>
+          <w:b/>
+          <w:bCs/>
+        </w:rPr>
+        <w:t>HLS can do this with the script/process as well</w:t>
       </w:r>
     </w:p>
     <w:p>
@@ -454,10 +685,24 @@
         </w:numPr>
       </w:pPr>
       <w:r>
-        <w:t xml:space="preserve">To validate the mapping that CRT has already proposed , Henry will analyze this agains the loan rule report and as best as possible confirm that </w:t>
-      </w:r>
-      <w:r>
-        <w:t xml:space="preserve">the change will result in no change to loan rule behavior </w:t>
+        <w:t xml:space="preserve">Henry </w:t>
+      </w:r>
+      <w:proofErr w:type="gramStart"/>
+      <w:r>
+        <w:t xml:space="preserve">will </w:t>
+      </w:r>
+      <w:r>
+        <w:t xml:space="preserve"> add</w:t>
+      </w:r>
+      <w:proofErr w:type="gramEnd"/>
+      <w:r>
+        <w:t xml:space="preserve"> loan</w:t>
+      </w:r>
+      <w:r>
+        <w:t xml:space="preserve"> </w:t>
+      </w:r>
+      <w:r>
+        <w:t xml:space="preserve">Length item policies t the list of item policies </w:t>
       </w:r>
     </w:p>
     <w:p>
@@ -469,16 +714,34 @@
         </w:numPr>
       </w:pPr>
       <w:r>
-        <w:t xml:space="preserve">Henry will </w:t>
-      </w:r>
-      <w:r>
-        <w:t xml:space="preserve"> add loan</w:t>
-      </w:r>
-      <w:r>
-        <w:t xml:space="preserve"> </w:t>
-      </w:r>
-      <w:r>
-        <w:t xml:space="preserve">Length item policies t the list of item policies </w:t>
+        <w:t xml:space="preserve">Henry will then update all loan rules containing equipment so that </w:t>
+      </w:r>
+      <w:r>
+        <w:rPr>
+          <w:b/>
+          <w:bCs/>
+        </w:rPr>
+        <w:t xml:space="preserve">in addition to </w:t>
+      </w:r>
+      <w:r>
+        <w:t xml:space="preserve">capturing </w:t>
+      </w:r>
+      <w:r>
+        <w:t xml:space="preserve">conditions for item type type item </w:t>
+      </w:r>
+      <w:proofErr w:type="gramStart"/>
+      <w:r>
+        <w:t>policies ,</w:t>
+      </w:r>
+      <w:proofErr w:type="gramEnd"/>
+      <w:r>
+        <w:t xml:space="preserve"> they also capture the new ones</w:t>
+      </w:r>
+      <w:r>
+        <w:t xml:space="preserve">.   This way the same loan rule will work both before and after the item policies and item material </w:t>
+      </w:r>
+      <w:r>
+        <w:br/>
       </w:r>
     </w:p>
     <w:p>
@@ -490,26 +753,14 @@
         </w:numPr>
       </w:pPr>
       <w:r>
-        <w:t xml:space="preserve">Henry will then update all loan rules containing equipment so that </w:t>
-      </w:r>
-      <w:r>
-        <w:rPr>
-          <w:b/>
-          <w:bCs/>
-        </w:rPr>
-        <w:t xml:space="preserve">in addition to </w:t>
-      </w:r>
-      <w:r>
-        <w:t xml:space="preserve">capturing </w:t>
-      </w:r>
-      <w:r>
-        <w:t>conditions for item type type item policies , they also capture the new ones</w:t>
-      </w:r>
-      <w:r>
-        <w:t xml:space="preserve">.   This way the same loan rule will work both before and after the item policies and item material </w:t>
-      </w:r>
-      <w:r>
-        <w:br/>
+        <w:t xml:space="preserve">Henry and CRT will inform “the libraries” that if they want to run reports that have longitudinal (year over year) reporting on item policies, then they will have to drop in </w:t>
+      </w:r>
+      <w:r>
+        <w:rPr>
+          <w:b/>
+          <w:bCs/>
+        </w:rPr>
+        <w:t>a new item policy formula that captures the before and after state of this mapping</w:t>
       </w:r>
     </w:p>
     <w:p>
@@ -520,20 +771,16 @@
           <w:numId w:val="3"/>
         </w:numPr>
       </w:pPr>
-      <w:r>
-        <w:t xml:space="preserve">Henry and CRT will begin a project to identify all </w:t>
-      </w:r>
-      <w:r>
-        <w:t>Analytics</w:t>
-      </w:r>
-      <w:r>
-        <w:t xml:space="preserve"> that contain </w:t>
-      </w:r>
-      <w:r>
-        <w:t xml:space="preserve">equipment filtered by item policy and update this so that it is “OR’ed” with the same value that will now be in </w:t>
-      </w:r>
-      <w:r>
-        <w:t xml:space="preserve">item material type.   This should cause little disruption to longitudinal stats.    If we slightly modify these later we may have to update again but we’ll have a list of reports </w:t>
+      <w:proofErr w:type="gramStart"/>
+      <w:r>
+        <w:t xml:space="preserve">Finally </w:t>
+      </w:r>
+      <w:r>
+        <w:t>,</w:t>
+      </w:r>
+      <w:proofErr w:type="gramEnd"/>
+      <w:r>
+        <w:t xml:space="preserve"> around the turn of the fiscal year RMRS will go through all those sets and make the described item record updates </w:t>
       </w:r>
     </w:p>
     <w:p>
@@ -545,40 +792,15 @@
         </w:numPr>
       </w:pPr>
       <w:r>
-        <w:t xml:space="preserve">Finally </w:t>
-      </w:r>
-      <w:r>
-        <w:t xml:space="preserve">, around the turn of the fiscal year RMRS will go through all those sets and make the described item record updates </w:t>
-      </w:r>
-    </w:p>
-    <w:p>
-      <w:pPr>
-        <w:pStyle w:val="ListParagraph"/>
-        <w:numPr>
-          <w:ilvl w:val="2"/>
-          <w:numId w:val="3"/>
-        </w:numPr>
-      </w:pPr>
-      <w:r>
-        <w:t xml:space="preserve">After that at some point well beyond the change and the surge of the fall semester  , we can start removing item policies from the list of. Configurations </w:t>
-      </w:r>
-    </w:p>
-    <w:p>
-      <w:pPr>
-        <w:pStyle w:val="ListParagraph"/>
-        <w:numPr>
-          <w:ilvl w:val="1"/>
-          <w:numId w:val="3"/>
-        </w:numPr>
-      </w:pPr>
-      <w:r>
-        <w:t xml:space="preserve">The second stage would be culling the list of descriptive </w:t>
-      </w:r>
-      <w:r>
-        <w:t>metadata</w:t>
-      </w:r>
-      <w:r>
-        <w:t xml:space="preserve"> </w:t>
+        <w:t xml:space="preserve">After that at some point well beyond the change and the surge of the fall </w:t>
+      </w:r>
+      <w:proofErr w:type="gramStart"/>
+      <w:r>
+        <w:t>semester  ,</w:t>
+      </w:r>
+      <w:proofErr w:type="gramEnd"/>
+      <w:r>
+        <w:t xml:space="preserve"> we can start removing item policies from the list of. Configurations </w:t>
       </w:r>
     </w:p>
     <w:p>
@@ -1525,7 +1747,6 @@
   <w:style w:type="character" w:default="1" w:styleId="DefaultParagraphFont">
     <w:name w:val="Default Paragraph Font"/>
     <w:uiPriority w:val="1"/>
-    <w:semiHidden/>
     <w:unhideWhenUsed/>
   </w:style>
   <w:style w:type="table" w:default="1" w:styleId="TableNormal">

</xml_diff>